<commit_message>
Updated tests and report
</commit_message>
<xml_diff>
--- a/TPSISINF-2122SV-Grupo11D2Fase1.docx
+++ b/TPSISINF-2122SV-Grupo11D2Fase1.docx
@@ -450,7 +450,7 @@
       <w:pPr>
         <w:pStyle w:val="Heading1"/>
       </w:pPr>
-      <w:bookmarkStart w:id="0" w:name="_Toc103016963"/>
+      <w:bookmarkStart w:id="0" w:name="_Toc103017993"/>
       <w:r>
         <w:lastRenderedPageBreak/>
         <w:t>Resumo</w:t>
@@ -637,7 +637,7 @@
           <w:lang w:val="en-US"/>
         </w:rPr>
       </w:pPr>
-      <w:bookmarkStart w:id="1" w:name="_Toc103016964"/>
+      <w:bookmarkStart w:id="1" w:name="_Toc103017994"/>
       <w:r>
         <w:rPr>
           <w:lang w:val="en-US"/>
@@ -947,7 +947,7 @@
         </w:rPr>
         <w:fldChar w:fldCharType="separate"/>
       </w:r>
-      <w:hyperlink w:anchor="_Toc103016963" w:history="1">
+      <w:hyperlink w:anchor="_Toc103017993" w:history="1">
         <w:r>
           <w:rPr>
             <w:rStyle w:val="Hyperlink"/>
@@ -974,7 +974,7 @@
             <w:noProof/>
             <w:webHidden/>
           </w:rPr>
-          <w:instrText xml:space="preserve"> PAGEREF _Toc103016963 \h </w:instrText>
+          <w:instrText xml:space="preserve"> PAGEREF _Toc103017993 \h </w:instrText>
         </w:r>
         <w:r>
           <w:rPr>
@@ -1022,7 +1022,7 @@
           <w:lang w:eastAsia="pt-PT"/>
         </w:rPr>
       </w:pPr>
-      <w:hyperlink w:anchor="_Toc103016964" w:history="1">
+      <w:hyperlink w:anchor="_Toc103017994" w:history="1">
         <w:r>
           <w:rPr>
             <w:rStyle w:val="Hyperlink"/>
@@ -1050,7 +1050,7 @@
             <w:noProof/>
             <w:webHidden/>
           </w:rPr>
-          <w:instrText xml:space="preserve"> PAGEREF _Toc103016964 \h </w:instrText>
+          <w:instrText xml:space="preserve"> PAGEREF _Toc103017994 \h </w:instrText>
         </w:r>
         <w:r>
           <w:rPr>
@@ -1098,7 +1098,7 @@
           <w:lang w:eastAsia="pt-PT"/>
         </w:rPr>
       </w:pPr>
-      <w:hyperlink w:anchor="_Toc103016965" w:history="1">
+      <w:hyperlink w:anchor="_Toc103017995" w:history="1">
         <w:r>
           <w:rPr>
             <w:rStyle w:val="Hyperlink"/>
@@ -1125,7 +1125,7 @@
             <w:noProof/>
             <w:webHidden/>
           </w:rPr>
-          <w:instrText xml:space="preserve"> PAGEREF _Toc103016965 \h </w:instrText>
+          <w:instrText xml:space="preserve"> PAGEREF _Toc103017995 \h </w:instrText>
         </w:r>
         <w:r>
           <w:rPr>
@@ -1174,7 +1174,7 @@
           <w:lang w:eastAsia="pt-PT"/>
         </w:rPr>
       </w:pPr>
-      <w:hyperlink w:anchor="_Toc103016966" w:history="1">
+      <w:hyperlink w:anchor="_Toc103017996" w:history="1">
         <w:r>
           <w:rPr>
             <w:rStyle w:val="Hyperlink"/>
@@ -1221,7 +1221,7 @@
             <w:noProof/>
             <w:webHidden/>
           </w:rPr>
-          <w:instrText xml:space="preserve"> PAGEREF _Toc103016966 \h </w:instrText>
+          <w:instrText xml:space="preserve"> PAGEREF _Toc103017996 \h </w:instrText>
         </w:r>
         <w:r>
           <w:rPr>
@@ -1267,7 +1267,7 @@
           <w:lang w:eastAsia="pt-PT"/>
         </w:rPr>
       </w:pPr>
-      <w:hyperlink w:anchor="_Toc103016967" w:history="1">
+      <w:hyperlink w:anchor="_Toc103017997" w:history="1">
         <w:r>
           <w:rPr>
             <w:rStyle w:val="Hyperlink"/>
@@ -1294,7 +1294,7 @@
             <w:noProof/>
             <w:webHidden/>
           </w:rPr>
-          <w:instrText xml:space="preserve"> PAGEREF _Toc103016967 \h </w:instrText>
+          <w:instrText xml:space="preserve"> PAGEREF _Toc103017997 \h </w:instrText>
         </w:r>
         <w:r>
           <w:rPr>
@@ -1343,7 +1343,7 @@
           <w:lang w:eastAsia="pt-PT"/>
         </w:rPr>
       </w:pPr>
-      <w:hyperlink w:anchor="_Toc103016968" w:history="1">
+      <w:hyperlink w:anchor="_Toc103017998" w:history="1">
         <w:r>
           <w:rPr>
             <w:rStyle w:val="Hyperlink"/>
@@ -1390,7 +1390,7 @@
             <w:noProof/>
             <w:webHidden/>
           </w:rPr>
-          <w:instrText xml:space="preserve"> PAGEREF _Toc103016968 \h </w:instrText>
+          <w:instrText xml:space="preserve"> PAGEREF _Toc103017998 \h </w:instrText>
         </w:r>
         <w:r>
           <w:rPr>
@@ -1436,7 +1436,7 @@
           <w:lang w:eastAsia="pt-PT"/>
         </w:rPr>
       </w:pPr>
-      <w:hyperlink w:anchor="_Toc103016969" w:history="1">
+      <w:hyperlink w:anchor="_Toc103017999" w:history="1">
         <w:r>
           <w:rPr>
             <w:rStyle w:val="Hyperlink"/>
@@ -1463,7 +1463,7 @@
             <w:noProof/>
             <w:webHidden/>
           </w:rPr>
-          <w:instrText xml:space="preserve"> PAGEREF _Toc103016969 \h </w:instrText>
+          <w:instrText xml:space="preserve"> PAGEREF _Toc103017999 \h </w:instrText>
         </w:r>
         <w:r>
           <w:rPr>
@@ -1512,7 +1512,7 @@
           <w:lang w:eastAsia="pt-PT"/>
         </w:rPr>
       </w:pPr>
-      <w:hyperlink w:anchor="_Toc103016970" w:history="1">
+      <w:hyperlink w:anchor="_Toc103018000" w:history="1">
         <w:r>
           <w:rPr>
             <w:rStyle w:val="Hyperlink"/>
@@ -1559,7 +1559,7 @@
             <w:noProof/>
             <w:webHidden/>
           </w:rPr>
-          <w:instrText xml:space="preserve"> PAGEREF _Toc103016970 \h </w:instrText>
+          <w:instrText xml:space="preserve"> PAGEREF _Toc103018000 \h </w:instrText>
         </w:r>
         <w:r>
           <w:rPr>
@@ -1605,7 +1605,7 @@
           <w:lang w:eastAsia="pt-PT"/>
         </w:rPr>
       </w:pPr>
-      <w:hyperlink w:anchor="_Toc103016971" w:history="1">
+      <w:hyperlink w:anchor="_Toc103018001" w:history="1">
         <w:r>
           <w:rPr>
             <w:rStyle w:val="Hyperlink"/>
@@ -1632,7 +1632,7 @@
             <w:noProof/>
             <w:webHidden/>
           </w:rPr>
-          <w:instrText xml:space="preserve"> PAGEREF _Toc103016971 \h </w:instrText>
+          <w:instrText xml:space="preserve"> PAGEREF _Toc103018001 \h </w:instrText>
         </w:r>
         <w:r>
           <w:rPr>
@@ -1678,7 +1678,7 @@
           <w:lang w:eastAsia="pt-PT"/>
         </w:rPr>
       </w:pPr>
-      <w:hyperlink w:anchor="_Toc103016972" w:history="1">
+      <w:hyperlink w:anchor="_Toc103018002" w:history="1">
         <w:r>
           <w:rPr>
             <w:rStyle w:val="Hyperlink"/>
@@ -1705,7 +1705,7 @@
             <w:noProof/>
             <w:webHidden/>
           </w:rPr>
-          <w:instrText xml:space="preserve"> PAGEREF _Toc103016972 \h </w:instrText>
+          <w:instrText xml:space="preserve"> PAGEREF _Toc103018002 \h </w:instrText>
         </w:r>
         <w:r>
           <w:rPr>
@@ -1751,7 +1751,7 @@
           <w:lang w:eastAsia="pt-PT"/>
         </w:rPr>
       </w:pPr>
-      <w:hyperlink w:anchor="_Toc103016973" w:history="1">
+      <w:hyperlink w:anchor="_Toc103018003" w:history="1">
         <w:r>
           <w:rPr>
             <w:rStyle w:val="Hyperlink"/>
@@ -1778,7 +1778,7 @@
             <w:noProof/>
             <w:webHidden/>
           </w:rPr>
-          <w:instrText xml:space="preserve"> PAGEREF _Toc103016973 \h </w:instrText>
+          <w:instrText xml:space="preserve"> PAGEREF _Toc103018003 \h </w:instrText>
         </w:r>
         <w:r>
           <w:rPr>
@@ -1827,7 +1827,7 @@
           <w:lang w:eastAsia="pt-PT"/>
         </w:rPr>
       </w:pPr>
-      <w:hyperlink w:anchor="_Toc103016974" w:history="1">
+      <w:hyperlink w:anchor="_Toc103018004" w:history="1">
         <w:r>
           <w:rPr>
             <w:rStyle w:val="Hyperlink"/>
@@ -1874,7 +1874,7 @@
             <w:noProof/>
             <w:webHidden/>
           </w:rPr>
-          <w:instrText xml:space="preserve"> PAGEREF _Toc103016974 \h </w:instrText>
+          <w:instrText xml:space="preserve"> PAGEREF _Toc103018004 \h </w:instrText>
         </w:r>
         <w:r>
           <w:rPr>
@@ -1920,13 +1920,13 @@
           <w:lang w:eastAsia="pt-PT"/>
         </w:rPr>
       </w:pPr>
-      <w:hyperlink w:anchor="_Toc103016975" w:history="1">
+      <w:hyperlink w:anchor="_Toc103018005" w:history="1">
         <w:r>
           <w:rPr>
             <w:rStyle w:val="Hyperlink"/>
             <w:noProof/>
           </w:rPr>
-          <w:t>4.1 Integridade dos Dados</w:t>
+          <w:t>4.1 Criação do Modelo Físico</w:t>
         </w:r>
         <w:r>
           <w:rPr>
@@ -1947,7 +1947,7 @@
             <w:noProof/>
             <w:webHidden/>
           </w:rPr>
-          <w:instrText xml:space="preserve"> PAGEREF _Toc103016975 \h </w:instrText>
+          <w:instrText xml:space="preserve"> PAGEREF _Toc103018005 \h </w:instrText>
         </w:r>
         <w:r>
           <w:rPr>
@@ -1968,6 +1968,152 @@
             <w:webHidden/>
           </w:rPr>
           <w:t>8</w:t>
+        </w:r>
+        <w:r>
+          <w:rPr>
+            <w:noProof/>
+            <w:webHidden/>
+          </w:rPr>
+          <w:fldChar w:fldCharType="end"/>
+        </w:r>
+      </w:hyperlink>
+    </w:p>
+    <w:p>
+      <w:pPr>
+        <w:pStyle w:val="TOC2"/>
+        <w:tabs>
+          <w:tab w:val="right" w:leader="dot" w:pos="8494"/>
+        </w:tabs>
+        <w:rPr>
+          <w:rFonts w:eastAsiaTheme="minorEastAsia"/>
+          <w:smallCaps w:val="0"/>
+          <w:noProof/>
+          <w:sz w:val="22"/>
+          <w:szCs w:val="22"/>
+          <w:lang w:eastAsia="pt-PT"/>
+        </w:rPr>
+      </w:pPr>
+      <w:hyperlink w:anchor="_Toc103018006" w:history="1">
+        <w:r>
+          <w:rPr>
+            <w:rStyle w:val="Hyperlink"/>
+            <w:noProof/>
+          </w:rPr>
+          <w:t>4.2 Execução dos Testes</w:t>
+        </w:r>
+        <w:r>
+          <w:rPr>
+            <w:noProof/>
+            <w:webHidden/>
+          </w:rPr>
+          <w:tab/>
+        </w:r>
+        <w:r>
+          <w:rPr>
+            <w:noProof/>
+            <w:webHidden/>
+          </w:rPr>
+          <w:fldChar w:fldCharType="begin"/>
+        </w:r>
+        <w:r>
+          <w:rPr>
+            <w:noProof/>
+            <w:webHidden/>
+          </w:rPr>
+          <w:instrText xml:space="preserve"> PAGEREF _Toc103018006 \h </w:instrText>
+        </w:r>
+        <w:r>
+          <w:rPr>
+            <w:noProof/>
+            <w:webHidden/>
+          </w:rPr>
+        </w:r>
+        <w:r>
+          <w:rPr>
+            <w:noProof/>
+            <w:webHidden/>
+          </w:rPr>
+          <w:fldChar w:fldCharType="separate"/>
+        </w:r>
+        <w:r>
+          <w:rPr>
+            <w:noProof/>
+            <w:webHidden/>
+          </w:rPr>
+          <w:t>8</w:t>
+        </w:r>
+        <w:r>
+          <w:rPr>
+            <w:noProof/>
+            <w:webHidden/>
+          </w:rPr>
+          <w:fldChar w:fldCharType="end"/>
+        </w:r>
+      </w:hyperlink>
+    </w:p>
+    <w:p>
+      <w:pPr>
+        <w:pStyle w:val="TOC2"/>
+        <w:tabs>
+          <w:tab w:val="right" w:leader="dot" w:pos="8494"/>
+        </w:tabs>
+        <w:rPr>
+          <w:rFonts w:eastAsiaTheme="minorEastAsia"/>
+          <w:smallCaps w:val="0"/>
+          <w:noProof/>
+          <w:sz w:val="22"/>
+          <w:szCs w:val="22"/>
+          <w:lang w:eastAsia="pt-PT"/>
+        </w:rPr>
+      </w:pPr>
+      <w:hyperlink w:anchor="_Toc103018007" w:history="1">
+        <w:r>
+          <w:rPr>
+            <w:rStyle w:val="Hyperlink"/>
+            <w:noProof/>
+          </w:rPr>
+          <w:t>4.3 Integridade dos Dados</w:t>
+        </w:r>
+        <w:r>
+          <w:rPr>
+            <w:noProof/>
+            <w:webHidden/>
+          </w:rPr>
+          <w:tab/>
+        </w:r>
+        <w:r>
+          <w:rPr>
+            <w:noProof/>
+            <w:webHidden/>
+          </w:rPr>
+          <w:fldChar w:fldCharType="begin"/>
+        </w:r>
+        <w:r>
+          <w:rPr>
+            <w:noProof/>
+            <w:webHidden/>
+          </w:rPr>
+          <w:instrText xml:space="preserve"> PAGEREF _Toc103018007 \h </w:instrText>
+        </w:r>
+        <w:r>
+          <w:rPr>
+            <w:noProof/>
+            <w:webHidden/>
+          </w:rPr>
+        </w:r>
+        <w:r>
+          <w:rPr>
+            <w:noProof/>
+            <w:webHidden/>
+          </w:rPr>
+          <w:fldChar w:fldCharType="separate"/>
+        </w:r>
+        <w:r>
+          <w:rPr>
+            <w:noProof/>
+            <w:webHidden/>
+          </w:rPr>
+          <w:t>9</w:t>
         </w:r>
         <w:r>
           <w:rPr>
@@ -1993,9 +2139,6 @@
         </w:rPr>
         <w:fldChar w:fldCharType="end"/>
       </w:r>
-      <w:r>
-        <w:t xml:space="preserve"> </w:t>
-      </w:r>
     </w:p>
     <w:p>
       <w:pPr>
@@ -2013,7 +2156,7 @@
       <w:pPr>
         <w:pStyle w:val="Heading1"/>
       </w:pPr>
-      <w:bookmarkStart w:id="4" w:name="_Toc103016965"/>
+      <w:bookmarkStart w:id="4" w:name="_Toc103017995"/>
       <w:r>
         <w:lastRenderedPageBreak/>
         <w:t>Lista de Figuras</w:t>
@@ -2060,7 +2203,7 @@
         </w:rPr>
         <w:fldChar w:fldCharType="separate"/>
       </w:r>
-      <w:hyperlink r:id="rId10" w:anchor="_Toc103015266" w:history="1">
+      <w:hyperlink r:id="rId10" w:anchor="_Toc103018008" w:history="1">
         <w:r>
           <w:rPr>
             <w:rStyle w:val="Hyperlink"/>
@@ -2087,7 +2230,7 @@
             <w:noProof/>
             <w:webHidden/>
           </w:rPr>
-          <w:instrText xml:space="preserve"> PAGEREF _Toc103015266 \h </w:instrText>
+          <w:instrText xml:space="preserve"> PAGEREF _Toc103018008 \h </w:instrText>
         </w:r>
         <w:r>
           <w:rPr>
@@ -2180,7 +2323,7 @@
           <w:numId w:val="1"/>
         </w:numPr>
       </w:pPr>
-      <w:bookmarkStart w:id="5" w:name="_Toc103016966"/>
+      <w:bookmarkStart w:id="5" w:name="_Toc103017996"/>
       <w:r>
         <w:lastRenderedPageBreak/>
         <w:t>Introdução</w:t>
@@ -2213,7 +2356,7 @@
       <w:pPr>
         <w:pStyle w:val="Heading2"/>
       </w:pPr>
-      <w:bookmarkStart w:id="6" w:name="_Toc103016967"/>
+      <w:bookmarkStart w:id="6" w:name="_Toc103017997"/>
       <w:r>
         <w:t>1.</w:t>
       </w:r>
@@ -2260,7 +2403,7 @@
         </w:numPr>
       </w:pPr>
       <w:bookmarkStart w:id="7" w:name="_Formulação_do_Problema"/>
-      <w:bookmarkStart w:id="8" w:name="_Toc103016968"/>
+      <w:bookmarkStart w:id="8" w:name="_Toc103017998"/>
       <w:bookmarkEnd w:id="7"/>
       <w:r>
         <w:lastRenderedPageBreak/>
@@ -2285,7 +2428,7 @@
       <w:pPr>
         <w:pStyle w:val="Heading2"/>
       </w:pPr>
-      <w:bookmarkStart w:id="9" w:name="_Toc103016969"/>
+      <w:bookmarkStart w:id="9" w:name="_Toc103017999"/>
       <w:r>
         <w:t xml:space="preserve">2.1 </w:t>
       </w:r>
@@ -2369,7 +2512,7 @@
         </w:numPr>
       </w:pPr>
       <w:bookmarkStart w:id="10" w:name="_Solução_Proposta_-"/>
-      <w:bookmarkStart w:id="11" w:name="_Toc103016970"/>
+      <w:bookmarkStart w:id="11" w:name="_Toc103018000"/>
       <w:bookmarkEnd w:id="10"/>
       <w:r>
         <w:lastRenderedPageBreak/>
@@ -2395,7 +2538,7 @@
       <w:pPr>
         <w:pStyle w:val="Heading2"/>
       </w:pPr>
-      <w:bookmarkStart w:id="12" w:name="_Toc103016971"/>
+      <w:bookmarkStart w:id="12" w:name="_Toc103018001"/>
       <w:r>
         <w:t xml:space="preserve">3.1 </w:t>
       </w:r>
@@ -3244,7 +3387,7 @@
       <w:pPr>
         <w:pStyle w:val="Heading2"/>
       </w:pPr>
-      <w:bookmarkStart w:id="13" w:name="_Toc103016972"/>
+      <w:bookmarkStart w:id="13" w:name="_Toc103018002"/>
       <w:r>
         <w:lastRenderedPageBreak/>
         <w:t xml:space="preserve">3.2 </w:t>
@@ -3399,7 +3542,7 @@
                               </w:rPr>
                             </w:pPr>
                             <w:bookmarkStart w:id="14" w:name="_Toc103014206"/>
-                            <w:bookmarkStart w:id="15" w:name="_Toc103015266"/>
+                            <w:bookmarkStart w:id="15" w:name="_Toc103018008"/>
                             <w:r>
                               <w:rPr>
                                 <w:b w:val="0"/>
@@ -3509,7 +3652,7 @@
                         </w:rPr>
                       </w:pPr>
                       <w:bookmarkStart w:id="16" w:name="_Toc103014206"/>
-                      <w:bookmarkStart w:id="17" w:name="_Toc103015266"/>
+                      <w:bookmarkStart w:id="17" w:name="_Toc103018008"/>
                       <w:r>
                         <w:rPr>
                           <w:b w:val="0"/>
@@ -3606,7 +3749,7 @@
       <w:pPr>
         <w:pStyle w:val="Heading2"/>
       </w:pPr>
-      <w:bookmarkStart w:id="18" w:name="_Toc103016973"/>
+      <w:bookmarkStart w:id="18" w:name="_Toc103018003"/>
       <w:r>
         <w:t>3.3 Restrições de Integridade</w:t>
       </w:r>
@@ -3881,7 +4024,7 @@
           <w:numId w:val="1"/>
         </w:numPr>
       </w:pPr>
-      <w:bookmarkStart w:id="19" w:name="_Toc103016974"/>
+      <w:bookmarkStart w:id="19" w:name="_Toc103018004"/>
       <w:r>
         <w:lastRenderedPageBreak/>
         <w:t>Aval</w:t>
@@ -3906,15 +4049,241 @@
       <w:pPr>
         <w:pStyle w:val="Heading2"/>
       </w:pPr>
-      <w:bookmarkStart w:id="20" w:name="_Toc103016975"/>
-      <w:r>
-        <w:t xml:space="preserve">4.1 </w:t>
+      <w:bookmarkStart w:id="20" w:name="_4.1_Criação_do"/>
+      <w:bookmarkStart w:id="21" w:name="_Toc103018005"/>
+      <w:bookmarkEnd w:id="20"/>
+      <w:r>
+        <w:t>4.1 Criação do Modelo Físico</w:t>
+      </w:r>
+      <w:bookmarkEnd w:id="21"/>
+    </w:p>
+    <w:p/>
+    <w:p>
+      <w:r>
+        <w:t xml:space="preserve">Para criar o modelo físico devem ser executados os </w:t>
+      </w:r>
+      <w:r>
+        <w:rPr>
+          <w:i/>
+          <w:iCs/>
+        </w:rPr>
+        <w:t>scripts</w:t>
+      </w:r>
+      <w:r>
+        <w:t xml:space="preserve"> pela seguinte ordem:</w:t>
+      </w:r>
+    </w:p>
+    <w:p>
+      <w:pPr>
+        <w:pStyle w:val="ListParagraph"/>
+        <w:numPr>
+          <w:ilvl w:val="0"/>
+          <w:numId w:val="9"/>
+        </w:numPr>
+      </w:pPr>
+      <w:proofErr w:type="spellStart"/>
+      <w:r>
+        <w:t>createTables.sql</w:t>
+      </w:r>
+      <w:proofErr w:type="spellEnd"/>
+    </w:p>
+    <w:p>
+      <w:pPr>
+        <w:pStyle w:val="ListParagraph"/>
+        <w:numPr>
+          <w:ilvl w:val="0"/>
+          <w:numId w:val="9"/>
+        </w:numPr>
+      </w:pPr>
+      <w:proofErr w:type="spellStart"/>
+      <w:r>
+        <w:t>createViews.sql</w:t>
+      </w:r>
+      <w:proofErr w:type="spellEnd"/>
+    </w:p>
+    <w:p>
+      <w:pPr>
+        <w:pStyle w:val="ListParagraph"/>
+        <w:numPr>
+          <w:ilvl w:val="0"/>
+          <w:numId w:val="9"/>
+        </w:numPr>
+      </w:pPr>
+      <w:proofErr w:type="spellStart"/>
+      <w:r>
+        <w:t>createFunctions.sql</w:t>
+      </w:r>
+      <w:proofErr w:type="spellEnd"/>
+    </w:p>
+    <w:p>
+      <w:pPr>
+        <w:pStyle w:val="ListParagraph"/>
+        <w:numPr>
+          <w:ilvl w:val="0"/>
+          <w:numId w:val="9"/>
+        </w:numPr>
+      </w:pPr>
+      <w:proofErr w:type="spellStart"/>
+      <w:r>
+        <w:rPr>
+          <w:lang w:val="en-US"/>
+        </w:rPr>
+        <w:t>createProcedures</w:t>
+      </w:r>
+      <w:r>
+        <w:rPr>
+          <w:lang w:val="en-US"/>
+        </w:rPr>
+        <w:t>.sql</w:t>
+      </w:r>
+      <w:proofErr w:type="spellEnd"/>
+    </w:p>
+    <w:p>
+      <w:pPr>
+        <w:pStyle w:val="ListParagraph"/>
+        <w:numPr>
+          <w:ilvl w:val="0"/>
+          <w:numId w:val="9"/>
+        </w:numPr>
+      </w:pPr>
+      <w:proofErr w:type="spellStart"/>
+      <w:r>
+        <w:rPr>
+          <w:lang w:val="en-US"/>
+        </w:rPr>
+        <w:t>createTriggers</w:t>
+      </w:r>
+      <w:r>
+        <w:rPr>
+          <w:lang w:val="en-US"/>
+        </w:rPr>
+        <w:t>.sql</w:t>
+      </w:r>
+      <w:proofErr w:type="spellEnd"/>
+    </w:p>
+    <w:p>
+      <w:pPr>
+        <w:pStyle w:val="ListParagraph"/>
+        <w:numPr>
+          <w:ilvl w:val="0"/>
+          <w:numId w:val="9"/>
+        </w:numPr>
+      </w:pPr>
+      <w:proofErr w:type="spellStart"/>
+      <w:r>
+        <w:rPr>
+          <w:lang w:val="en-US"/>
+        </w:rPr>
+        <w:t>insertRows</w:t>
+      </w:r>
+      <w:r>
+        <w:rPr>
+          <w:lang w:val="en-US"/>
+        </w:rPr>
+        <w:t>.sql</w:t>
+      </w:r>
+      <w:proofErr w:type="spellEnd"/>
+    </w:p>
+    <w:p>
+      <w:pPr>
+        <w:pStyle w:val="ListParagraph"/>
+      </w:pPr>
+    </w:p>
+    <w:p>
+      <w:pPr>
+        <w:spacing w:after="200" w:line="276" w:lineRule="auto"/>
+        <w:jc w:val="left"/>
+      </w:pPr>
+    </w:p>
+    <w:p>
+      <w:pPr>
+        <w:pStyle w:val="Heading2"/>
+      </w:pPr>
+      <w:bookmarkStart w:id="22" w:name="_Toc103018006"/>
+      <w:r>
+        <w:t>4.</w:t>
+      </w:r>
+      <w:r>
+        <w:t>2</w:t>
+      </w:r>
+      <w:r>
+        <w:t xml:space="preserve"> </w:t>
+      </w:r>
+      <w:r>
+        <w:t>Execução dos Testes</w:t>
+      </w:r>
+      <w:bookmarkEnd w:id="22"/>
+    </w:p>
+    <w:p>
+      <w:r>
+        <w:t xml:space="preserve">Para executar os testes criados, é necessário </w:t>
+      </w:r>
+      <w:r>
+        <w:t xml:space="preserve">criar o modelo físico utilizando os passos descritos na </w:t>
+      </w:r>
+      <w:hyperlink w:anchor="_4.1_Criação_do" w:history="1">
+        <w:r>
+          <w:t>secção anterior</w:t>
+        </w:r>
+      </w:hyperlink>
+      <w:r>
+        <w:t xml:space="preserve"> e executar o </w:t>
+      </w:r>
+      <w:r>
+        <w:rPr>
+          <w:i/>
+          <w:iCs/>
+        </w:rPr>
+        <w:t>script</w:t>
+      </w:r>
+      <w:r>
+        <w:t xml:space="preserve"> “</w:t>
+      </w:r>
+      <w:proofErr w:type="spellStart"/>
+      <w:r>
+        <w:t>tests.sql</w:t>
+      </w:r>
+      <w:proofErr w:type="spellEnd"/>
+      <w:r>
+        <w:t>”</w:t>
+      </w:r>
+      <w:r>
+        <w:t>.</w:t>
+      </w:r>
+      <w:r>
+        <w:t xml:space="preserve"> Se um teste falhar é lançada uma exceção.</w:t>
+      </w:r>
+    </w:p>
+    <w:p>
+      <w:pPr>
+        <w:spacing w:after="200" w:line="276" w:lineRule="auto"/>
+        <w:jc w:val="left"/>
+      </w:pPr>
+      <w:r>
+        <w:br w:type="page"/>
+      </w:r>
+    </w:p>
+    <w:p>
+      <w:pPr>
+        <w:pStyle w:val="Heading2"/>
+      </w:pPr>
+      <w:bookmarkStart w:id="23" w:name="_Toc103018007"/>
+      <w:r>
+        <w:lastRenderedPageBreak/>
+        <w:t>4.</w:t>
+      </w:r>
+      <w:r>
+        <w:t>3</w:t>
+      </w:r>
+      <w:r>
+        <w:t xml:space="preserve"> </w:t>
       </w:r>
       <w:r>
         <w:t>Integridade dos Dados</w:t>
       </w:r>
-      <w:bookmarkEnd w:id="20"/>
-    </w:p>
+      <w:bookmarkEnd w:id="23"/>
+    </w:p>
+    <w:p/>
     <w:p>
       <w:pPr>
         <w:pStyle w:val="ListParagraph"/>
@@ -4169,11 +4538,26 @@
         <w:t>.</w:t>
       </w:r>
     </w:p>
-    <w:p>
-      <w:pPr>
-        <w:spacing w:after="200" w:line="276" w:lineRule="auto"/>
-        <w:jc w:val="left"/>
-      </w:pPr>
+    <w:p/>
+    <w:p>
+      <w:r>
+        <w:t xml:space="preserve">Após a execução de cada teste é efetuado </w:t>
+      </w:r>
+      <w:proofErr w:type="spellStart"/>
+      <w:r>
+        <w:rPr>
+          <w:i/>
+          <w:iCs/>
+        </w:rPr>
+        <w:t>rollback</w:t>
+      </w:r>
+      <w:proofErr w:type="spellEnd"/>
+      <w:r>
+        <w:t>, para que as alterações não fiquem guardadas na base de dados</w:t>
+      </w:r>
+      <w:r>
+        <w:t>.</w:t>
+      </w:r>
     </w:p>
     <w:sectPr>
       <w:footerReference w:type="first" r:id="rId13"/>
@@ -5028,6 +5412,97 @@
     </w:lvl>
   </w:abstractNum>
   <w:abstractNum w:abstractNumId="7" w15:restartNumberingAfterBreak="0">
+    <w:nsid w:val="79A51127"/>
+    <w:multiLevelType w:val="hybridMultilevel"/>
+    <w:tmpl w:val="7DBE7884"/>
+    <w:lvl w:ilvl="0" w:tplc="DEE23858">
+      <w:start w:val="1"/>
+      <w:numFmt w:val="decimal"/>
+      <w:lvlText w:val="%1."/>
+      <w:lvlJc w:val="left"/>
+      <w:pPr>
+        <w:ind w:left="360" w:hanging="360"/>
+      </w:pPr>
+      <w:rPr>
+        <w:rFonts w:hint="default"/>
+        <w:b/>
+        <w:bCs/>
+      </w:rPr>
+    </w:lvl>
+    <w:lvl w:ilvl="1" w:tplc="08160019" w:tentative="1">
+      <w:start w:val="1"/>
+      <w:numFmt w:val="lowerLetter"/>
+      <w:lvlText w:val="%2."/>
+      <w:lvlJc w:val="left"/>
+      <w:pPr>
+        <w:ind w:left="1080" w:hanging="360"/>
+      </w:pPr>
+    </w:lvl>
+    <w:lvl w:ilvl="2" w:tplc="0816001B" w:tentative="1">
+      <w:start w:val="1"/>
+      <w:numFmt w:val="lowerRoman"/>
+      <w:lvlText w:val="%3."/>
+      <w:lvlJc w:val="right"/>
+      <w:pPr>
+        <w:ind w:left="1800" w:hanging="180"/>
+      </w:pPr>
+    </w:lvl>
+    <w:lvl w:ilvl="3" w:tplc="0816000F" w:tentative="1">
+      <w:start w:val="1"/>
+      <w:numFmt w:val="decimal"/>
+      <w:lvlText w:val="%4."/>
+      <w:lvlJc w:val="left"/>
+      <w:pPr>
+        <w:ind w:left="2520" w:hanging="360"/>
+      </w:pPr>
+    </w:lvl>
+    <w:lvl w:ilvl="4" w:tplc="08160019" w:tentative="1">
+      <w:start w:val="1"/>
+      <w:numFmt w:val="lowerLetter"/>
+      <w:lvlText w:val="%5."/>
+      <w:lvlJc w:val="left"/>
+      <w:pPr>
+        <w:ind w:left="3240" w:hanging="360"/>
+      </w:pPr>
+    </w:lvl>
+    <w:lvl w:ilvl="5" w:tplc="0816001B" w:tentative="1">
+      <w:start w:val="1"/>
+      <w:numFmt w:val="lowerRoman"/>
+      <w:lvlText w:val="%6."/>
+      <w:lvlJc w:val="right"/>
+      <w:pPr>
+        <w:ind w:left="3960" w:hanging="180"/>
+      </w:pPr>
+    </w:lvl>
+    <w:lvl w:ilvl="6" w:tplc="0816000F" w:tentative="1">
+      <w:start w:val="1"/>
+      <w:numFmt w:val="decimal"/>
+      <w:lvlText w:val="%7."/>
+      <w:lvlJc w:val="left"/>
+      <w:pPr>
+        <w:ind w:left="4680" w:hanging="360"/>
+      </w:pPr>
+    </w:lvl>
+    <w:lvl w:ilvl="7" w:tplc="08160019" w:tentative="1">
+      <w:start w:val="1"/>
+      <w:numFmt w:val="lowerLetter"/>
+      <w:lvlText w:val="%8."/>
+      <w:lvlJc w:val="left"/>
+      <w:pPr>
+        <w:ind w:left="5400" w:hanging="360"/>
+      </w:pPr>
+    </w:lvl>
+    <w:lvl w:ilvl="8" w:tplc="0816001B" w:tentative="1">
+      <w:start w:val="1"/>
+      <w:numFmt w:val="lowerRoman"/>
+      <w:lvlText w:val="%9."/>
+      <w:lvlJc w:val="right"/>
+      <w:pPr>
+        <w:ind w:left="6120" w:hanging="180"/>
+      </w:pPr>
+    </w:lvl>
+  </w:abstractNum>
+  <w:abstractNum w:abstractNumId="8" w15:restartNumberingAfterBreak="0">
     <w:nsid w:val="7BE014D4"/>
     <w:multiLevelType w:val="hybridMultilevel"/>
     <w:tmpl w:val="CAFCB2A0"/>
@@ -5153,7 +5628,7 @@
     <w:abstractNumId w:val="3"/>
   </w:num>
   <w:num w:numId="5" w16cid:durableId="336929249">
-    <w:abstractNumId w:val="7"/>
+    <w:abstractNumId w:val="8"/>
   </w:num>
   <w:num w:numId="6" w16cid:durableId="1477797790">
     <w:abstractNumId w:val="6"/>
@@ -5163,6 +5638,9 @@
   </w:num>
   <w:num w:numId="8" w16cid:durableId="945426125">
     <w:abstractNumId w:val="5"/>
+  </w:num>
+  <w:num w:numId="9" w16cid:durableId="888692006">
+    <w:abstractNumId w:val="7"/>
   </w:num>
 </w:numbering>
 </file>

</xml_diff>